<commit_message>
noget af UML diagram +
</commit_message>
<xml_diff>
--- a/Rapport/Til Systemudvikling/Analyse af problemområdet.docx
+++ b/Rapport/Til Systemudvikling/Analyse af problemområdet.docx
@@ -19,66 +19,12 @@
       <w:pPr>
         <w:jc w:val="both"/>
       </w:pPr>
-      <w:r>
-        <w:t xml:space="preserve">Idet </w:t>
-      </w:r>
-      <w:proofErr w:type="spellStart"/>
-      <w:r>
-        <w:t>Bejerholms</w:t>
-      </w:r>
-      <w:proofErr w:type="spellEnd"/>
-      <w:r>
-        <w:t xml:space="preserve"> Stenhuggeri producerer varer efter bestilling, kan virksomheden også beskrives som værende en produktionsvirksomhed. </w:t>
-      </w:r>
-    </w:p>
-    <w:p>
-      <w:pPr>
-        <w:jc w:val="both"/>
-      </w:pPr>
-      <w:r>
-        <w:t xml:space="preserve">Bestiller en kunde et produkt som ikke findes på lageret, vil dette produceres af de stenplader der eksisterer på varelageret.  I et sådan tilfælde sker der altså en forarbejdning af varen, idet en stenplade kan beskrives som værende en råvarer, som bearbejdes til en færdigvare. Under udviklingen af beskrivelsen af et ordre samt et vare objekts adfærd, blev det derfor overvejet om systemet skulle udvides med til at kunne håndterer dette. </w:t>
-      </w:r>
-    </w:p>
-    <w:p>
-      <w:pPr>
-        <w:jc w:val="both"/>
-      </w:pPr>
-      <w:r>
-        <w:t xml:space="preserve">Eftersom </w:t>
-      </w:r>
-      <w:proofErr w:type="spellStart"/>
-      <w:r>
-        <w:t>Bejerholm</w:t>
-      </w:r>
-      <w:proofErr w:type="spellEnd"/>
-      <w:r>
-        <w:t xml:space="preserve"> Stenhuggeri er en lille virksomhed, med kun en ansat som både opretter ordre samt producerer varerne blev det vurderet at dette ikke var nødvendigt. Vores valgte løsning og håndtering af systemet vil blive uddybet i nedenstående afsnit, som beskriver valg af klasser samt adfærdsmønstre for et ordre-, vare- samt et faktura objekt.</w:t>
-      </w:r>
-    </w:p>
-    <w:p>
-      <w:pPr>
-        <w:jc w:val="both"/>
-      </w:pPr>
-    </w:p>
-    <w:p>
-      <w:pPr>
-        <w:jc w:val="both"/>
-      </w:pPr>
-      <w:r>
-        <w:t xml:space="preserve">Vi kunne som  beskrevet tidligere have valgt en anden løsning, som ville håndtere produktionsprocessen anderledes. I stedet fjernes varen manuelt fra lager, hvis der modtages en ordre på en sten som skal produceres. Den valgte stenplade vil da skulle fjernes fra lageret og derefter tilføjes som en ny vare, med de nye mål og priser på det overskydende som ikke anvendes til produktion. </w:t>
-      </w:r>
-    </w:p>
-    <w:p>
-      <w:pPr>
-        <w:jc w:val="both"/>
-      </w:pPr>
     </w:p>
     <w:p>
       <w:pPr>
         <w:pStyle w:val="Overskrift2"/>
       </w:pPr>
       <w:r>
-        <w:lastRenderedPageBreak/>
         <w:t>Klasser</w:t>
       </w:r>
       <w:r>
@@ -252,7 +198,6 @@
           <w:sz w:val="24"/>
           <w:szCs w:val="24"/>
         </w:rPr>
-        <w:lastRenderedPageBreak/>
         <w:t>Hændelser</w:t>
       </w:r>
       <w:r>
@@ -741,6 +686,7 @@
         <w:rPr>
           <w:lang w:eastAsia="da-DK"/>
         </w:rPr>
+        <w:lastRenderedPageBreak/>
         <w:t xml:space="preserve"> </w:t>
       </w:r>
       <w:r>
@@ -802,7 +748,6 @@
         <w:rPr>
           <w:lang w:eastAsia="da-DK"/>
         </w:rPr>
-        <w:lastRenderedPageBreak/>
         <w:t>Vare slettes:</w:t>
       </w:r>
     </w:p>
@@ -812,6 +757,12 @@
           <w:lang w:eastAsia="da-DK"/>
         </w:rPr>
       </w:pPr>
+      <w:r>
+        <w:rPr>
+          <w:lang w:eastAsia="da-DK"/>
+        </w:rPr>
+        <w:t>En vare fjernes først fra systemet idet den fjernes manuelt, og hændelsen medtages derfor.</w:t>
+      </w:r>
     </w:p>
     <w:p>
       <w:pPr>
@@ -833,6 +784,33 @@
           <w:lang w:eastAsia="da-DK"/>
         </w:rPr>
       </w:pPr>
+      <w:r>
+        <w:rPr>
+          <w:lang w:eastAsia="da-DK"/>
+        </w:rPr>
+        <w:t xml:space="preserve">Hændelses kan indtræffe, hvis </w:t>
+      </w:r>
+    </w:p>
+    <w:p>
+      <w:pPr>
+        <w:pStyle w:val="Overskrift4"/>
+        <w:rPr>
+          <w:lang w:eastAsia="da-DK"/>
+        </w:rPr>
+      </w:pPr>
+      <w:r>
+        <w:rPr>
+          <w:lang w:eastAsia="da-DK"/>
+        </w:rPr>
+        <w:t>Faktura betalt</w:t>
+      </w:r>
+    </w:p>
+    <w:p>
+      <w:pPr>
+        <w:rPr>
+          <w:lang w:eastAsia="da-DK"/>
+        </w:rPr>
+      </w:pPr>
     </w:p>
     <w:p>
       <w:pPr>
@@ -850,42 +828,6 @@
     </w:p>
     <w:p>
       <w:pPr>
-        <w:rPr>
-          <w:lang w:eastAsia="da-DK"/>
-        </w:rPr>
-      </w:pPr>
-    </w:p>
-    <w:p>
-      <w:pPr>
-        <w:pStyle w:val="Overskrift4"/>
-        <w:rPr>
-          <w:lang w:eastAsia="da-DK"/>
-        </w:rPr>
-      </w:pPr>
-      <w:r>
-        <w:rPr>
-          <w:lang w:eastAsia="da-DK"/>
-        </w:rPr>
-        <w:t>Faktura betalt</w:t>
-      </w:r>
-    </w:p>
-    <w:p>
-      <w:pPr>
-        <w:rPr>
-          <w:lang w:eastAsia="da-DK"/>
-        </w:rPr>
-      </w:pPr>
-    </w:p>
-    <w:p>
-      <w:pPr>
-        <w:rPr>
-          <w:lang w:eastAsia="da-DK"/>
-        </w:rPr>
-      </w:pPr>
-    </w:p>
-    <w:p>
-      <w:pPr>
-        <w:pStyle w:val="Overskrift4"/>
         <w:rPr>
           <w:lang w:eastAsia="da-DK"/>
         </w:rPr>
@@ -1090,6 +1032,13 @@
     </w:p>
     <w:p>
       <w:pPr>
+        <w:rPr>
+          <w:lang w:eastAsia="da-DK"/>
+        </w:rPr>
+      </w:pPr>
+    </w:p>
+    <w:p>
+      <w:pPr>
         <w:pStyle w:val="Overskrift2"/>
       </w:pPr>
       <w:bookmarkStart w:id="1" w:name="_Toc357875455"/>
@@ -1114,7 +1063,6 @@
       </w:r>
       <w:bookmarkEnd w:id="2"/>
     </w:p>
-    <w:p/>
     <w:p>
       <w:pPr>
         <w:jc w:val="both"/>
@@ -1239,12 +1187,32 @@
         <w:pStyle w:val="Overskrift3"/>
       </w:pPr>
       <w:bookmarkStart w:id="3" w:name="_Toc357875457"/>
+    </w:p>
+    <w:p/>
+    <w:p/>
+    <w:p>
+      <w:pPr>
+        <w:pStyle w:val="Overskrift3"/>
+        <w:rPr>
+          <w:rFonts w:asciiTheme="minorHAnsi" w:eastAsiaTheme="minorHAnsi" w:hAnsiTheme="minorHAnsi" w:cstheme="minorBidi"/>
+          <w:b w:val="0"/>
+          <w:bCs w:val="0"/>
+          <w:color w:val="auto"/>
+        </w:rPr>
+      </w:pPr>
+    </w:p>
+    <w:p/>
+    <w:p/>
+    <w:p/>
+    <w:p>
+      <w:pPr>
+        <w:pStyle w:val="Overskrift3"/>
+      </w:pPr>
       <w:r>
         <w:t>Vare</w:t>
       </w:r>
       <w:bookmarkEnd w:id="3"/>
     </w:p>
-    <w:p/>
     <w:p>
       <w:pPr>
         <w:jc w:val="both"/>
@@ -1269,6 +1237,7 @@
         <w:jc w:val="both"/>
       </w:pPr>
       <w:r>
+        <w:lastRenderedPageBreak/>
         <w:t xml:space="preserve">I </w:t>
       </w:r>
       <w:r>
@@ -1279,27 +1248,6 @@
       </w:r>
     </w:p>
     <w:p>
-      <w:pPr>
-        <w:jc w:val="both"/>
-      </w:pPr>
-      <w:r>
-        <w:t xml:space="preserve">Derfra kan hændelsen "ordre annulleres" indtræffe, og varen vil da blive ført tilbage til den oprindelige tilstand. Dette er angivet ved en indirekte </w:t>
-      </w:r>
-      <w:proofErr w:type="spellStart"/>
-      <w:r>
-        <w:t>iteration</w:t>
-      </w:r>
-      <w:proofErr w:type="spellEnd"/>
-      <w:r>
-        <w:t xml:space="preserve">, idet en vare kan gå fra at være "på lager" og værende </w:t>
-      </w:r>
-      <w:r>
-        <w:lastRenderedPageBreak/>
-        <w:t xml:space="preserve">"reserveret" et vilkårligt antal gange. Er varen "reserveret", kan </w:t>
-      </w:r>
-      <w:r>
-        <w:t xml:space="preserve">hændelsen "ordre opgraderes til faktura" indtræffe, og var objektet vil derved gå videre i tilstanden "solgt". Da en faktura kan annulleres, vil vare objektet gå tilbage i start tilstanden "på lager", hvis denne hændelse indtræffer, og kun gå i sluttilstand hvis </w:t>
-      </w:r>
       <w:r>
         <w:rPr>
           <w:noProof/>
@@ -1309,20 +1257,20 @@
           <wp:anchor distT="0" distB="0" distL="114300" distR="114300" simplePos="0" relativeHeight="251662336" behindDoc="1" locked="0" layoutInCell="1" allowOverlap="1">
             <wp:simplePos x="0" y="0"/>
             <wp:positionH relativeFrom="column">
-              <wp:posOffset>-34290</wp:posOffset>
+              <wp:posOffset>-15240</wp:posOffset>
             </wp:positionH>
             <wp:positionV relativeFrom="paragraph">
-              <wp:posOffset>796290</wp:posOffset>
+              <wp:posOffset>1305560</wp:posOffset>
             </wp:positionV>
-            <wp:extent cx="4638675" cy="3971925"/>
+            <wp:extent cx="5953125" cy="4514850"/>
             <wp:effectExtent l="19050" t="0" r="9525" b="0"/>
             <wp:wrapTight wrapText="bothSides">
               <wp:wrapPolygon edited="0">
-                <wp:start x="-89" y="0"/>
-                <wp:lineTo x="-89" y="21548"/>
-                <wp:lineTo x="21644" y="21548"/>
-                <wp:lineTo x="21644" y="0"/>
-                <wp:lineTo x="-89" y="0"/>
+                <wp:start x="-69" y="0"/>
+                <wp:lineTo x="-69" y="21509"/>
+                <wp:lineTo x="21635" y="21509"/>
+                <wp:lineTo x="21635" y="0"/>
+                <wp:lineTo x="-69" y="0"/>
               </wp:wrapPolygon>
             </wp:wrapTight>
             <wp:docPr id="1" name="Billede 1" descr="C:\Users\Anette Stidsing\Documents\GitHub\Bejerholms-Stenhuggeri\System udvikling\Vare.jpeg"/>
@@ -1348,7 +1296,7 @@
                   <pic:spPr bwMode="auto">
                     <a:xfrm>
                       <a:off x="0" y="0"/>
-                      <a:ext cx="4638675" cy="3971925"/>
+                      <a:ext cx="5953125" cy="4514850"/>
                     </a:xfrm>
                     <a:prstGeom prst="rect">
                       <a:avLst/>
@@ -1368,7 +1316,18 @@
         </w:drawing>
       </w:r>
       <w:r>
-        <w:t>hændelsen "vare fjernes manuelt fra lager", indtræffer.</w:t>
+        <w:t xml:space="preserve">Derfra kan hændelsen "ordre annulleres" indtræffe, og varen vil da blive ført tilbage til den oprindelige tilstand. Dette er angivet ved en indirekte </w:t>
+      </w:r>
+      <w:proofErr w:type="spellStart"/>
+      <w:r>
+        <w:t>iteration</w:t>
+      </w:r>
+      <w:proofErr w:type="spellEnd"/>
+      <w:r>
+        <w:t xml:space="preserve">, idet en vare kan gå fra at være "på lager" og værende "reserveret" et vilkårligt antal gange. Er varen "reserveret", kan </w:t>
+      </w:r>
+      <w:r>
+        <w:t>hændelsen "ordre opgraderes til faktura" indtræffe, og var objektet vil derved gå videre i tilstanden "solgt". Da en faktura kan annulleres, vil vare objektet gå tilbage i start tilstanden "på lager", hvis denne hændelse indtræffer, og kun gå i sluttilstand hvis hændelsen "vare fjernes manuelt fra lager", indtræffer.</w:t>
       </w:r>
     </w:p>
     <w:p>
@@ -1376,10 +1335,29 @@
         <w:jc w:val="both"/>
       </w:pPr>
       <w:r>
-        <w:t xml:space="preserve">Vi kunne som  beskrevet tidligere have valgt en anden løsning, som ville håndtere produktionsprocessen anderledes. I stedet fjernes varen manuelt fra lager, hvis der modtages en ordre på en sten som skal produceres. Den valgte stenplade vil da skulle fjernes fra lageret og derefter tilføjes som en ny vare, med de nye mål og priser på det overskydende som ikke anvendes til produktion. </w:t>
-      </w:r>
-    </w:p>
-    <w:p/>
+        <w:t xml:space="preserve">Idet </w:t>
+      </w:r>
+      <w:proofErr w:type="spellStart"/>
+      <w:r>
+        <w:t>Bejerholms</w:t>
+      </w:r>
+      <w:proofErr w:type="spellEnd"/>
+      <w:r>
+        <w:t xml:space="preserve"> Stenhuggeri producerer varer efter bestilling, kan virksomheden også beskrives som værende en produktionsvirksomhed. Bestiller en kunde et produkt som ikke findes på lageret, vil dette produceres af de stenplader der eksisterer på varelageret.  I et sådan tilfælde sker der altså en forarbejdning af varen, idet en stenplade kan beskrives som værende en råvarer, som bearbejdes til en færdigvare. Under udviklingen af beskrivelsen af et ordre samt et vare objekts adfærd, blev det derfor overvejet om systemet skulle udvides med til at kunne håndtere dette. Eftersom </w:t>
+      </w:r>
+      <w:proofErr w:type="spellStart"/>
+      <w:r>
+        <w:t>Bejerholm</w:t>
+      </w:r>
+      <w:proofErr w:type="spellEnd"/>
+      <w:r>
+        <w:t xml:space="preserve"> Stenhuggeri er en lille virksomhed, med kun en ansat som både opretter ordre samt producerer varerne blev det vurderet at dette ikke var nødvendigt. I stedet fjernes varen manuelt fra lageret, hvis der modtages en ordre på en </w:t>
+      </w:r>
+      <w:r>
+        <w:lastRenderedPageBreak/>
+        <w:t xml:space="preserve">sten som skal produceres. Den valgte stenplade vil da skulle fjernes fra lageret og derefter tilføjes som en ny vare, med de nye mål og priser på det overskydende som ikke anvendes til produktion. </w:t>
+      </w:r>
+    </w:p>
     <w:p/>
     <w:p>
       <w:pPr>
@@ -1391,7 +1369,6 @@
       </w:r>
       <w:bookmarkEnd w:id="4"/>
     </w:p>
-    <w:p/>
     <w:p>
       <w:pPr>
         <w:jc w:val="both"/>
@@ -1408,7 +1385,7 @@
               <wp:posOffset>-34290</wp:posOffset>
             </wp:positionH>
             <wp:positionV relativeFrom="paragraph">
-              <wp:posOffset>707390</wp:posOffset>
+              <wp:posOffset>639445</wp:posOffset>
             </wp:positionV>
             <wp:extent cx="3674110" cy="2905125"/>
             <wp:effectExtent l="19050" t="0" r="2540" b="0"/>

</xml_diff>

<commit_message>
systemudvikling beskrivelse af klasser
</commit_message>
<xml_diff>
--- a/Rapport/Til Systemudvikling/Analyse af problemområdet.docx
+++ b/Rapport/Til Systemudvikling/Analyse af problemområdet.docx
@@ -17,11 +17,6 @@
     </w:p>
     <w:p>
       <w:pPr>
-        <w:jc w:val="both"/>
-      </w:pPr>
-    </w:p>
-    <w:p>
-      <w:pPr>
         <w:pStyle w:val="Overskrift2"/>
       </w:pPr>
       <w:r>
@@ -41,27 +36,179 @@
     </w:p>
     <w:p>
       <w:pPr>
-        <w:pStyle w:val="Overskrift4"/>
-      </w:pPr>
-      <w:r>
-        <w:t xml:space="preserve">Ordre </w:t>
-      </w:r>
-    </w:p>
-    <w:p>
-      <w:pPr>
-        <w:pStyle w:val="Overskrift4"/>
-      </w:pPr>
-      <w:r>
-        <w:t xml:space="preserve">Vare </w:t>
-      </w:r>
-    </w:p>
-    <w:p>
-      <w:pPr>
-        <w:pStyle w:val="Overskrift4"/>
+        <w:jc w:val="both"/>
+      </w:pPr>
+      <w:r>
+        <w:t>Denne klasse skal bruges til registrering af fornavn, efternavn, adresse, po</w:t>
+      </w:r>
+      <w:r>
+        <w:t xml:space="preserve">stnummer samt </w:t>
+      </w:r>
+      <w:proofErr w:type="spellStart"/>
+      <w:r>
+        <w:t>tlf</w:t>
+      </w:r>
+      <w:proofErr w:type="spellEnd"/>
+      <w:r>
+        <w:t xml:space="preserve"> der identificerer kunden.</w:t>
+      </w:r>
+    </w:p>
+    <w:p>
+      <w:pPr>
+        <w:pStyle w:val="Overskrift4"/>
+      </w:pPr>
+      <w:r>
+        <w:t xml:space="preserve">Samarbejdspartner </w:t>
+      </w:r>
+    </w:p>
+    <w:p>
+      <w:r>
+        <w:t xml:space="preserve">Samarbejdspartner skal registrere firmanavn, adresse, </w:t>
+      </w:r>
+      <w:proofErr w:type="spellStart"/>
+      <w:r>
+        <w:t>tlf</w:t>
+      </w:r>
+      <w:proofErr w:type="spellEnd"/>
+      <w:r>
+        <w:t xml:space="preserve">, </w:t>
+      </w:r>
+      <w:proofErr w:type="spellStart"/>
+      <w:r>
+        <w:t>cvr</w:t>
+      </w:r>
+      <w:proofErr w:type="spellEnd"/>
+      <w:r>
+        <w:t xml:space="preserve"> </w:t>
+      </w:r>
+      <w:proofErr w:type="spellStart"/>
+      <w:r>
+        <w:t>nr</w:t>
+      </w:r>
+      <w:proofErr w:type="spellEnd"/>
+      <w:r>
+        <w:t>, registrerings- og kontonummer samt bank. Denne klasse identificerer samarbejdspartnere og giver mulighed for at gemme disse.</w:t>
+      </w:r>
+    </w:p>
+    <w:p>
+      <w:pPr>
+        <w:pStyle w:val="Overskrift4"/>
+      </w:pPr>
+      <w:r>
+        <w:t xml:space="preserve">Kirkegård </w:t>
+      </w:r>
+    </w:p>
+    <w:p>
+      <w:pPr>
+        <w:jc w:val="both"/>
+      </w:pPr>
+      <w:r>
+        <w:t xml:space="preserve">En kirkegård indeholder et id og et navn. Den har til formål at knyttes sammen med en ordre, hvis en gravsten er valgt. </w:t>
+      </w:r>
+    </w:p>
+    <w:p>
+      <w:pPr>
+        <w:pStyle w:val="Overskrift4"/>
+        <w:jc w:val="both"/>
+      </w:pPr>
+      <w:r>
+        <w:t>Ordre:</w:t>
+      </w:r>
+    </w:p>
+    <w:p>
+      <w:pPr>
+        <w:jc w:val="both"/>
+      </w:pPr>
+      <w:r>
+        <w:t xml:space="preserve">En ordre skal </w:t>
+      </w:r>
+      <w:r>
+        <w:t>registrere</w:t>
+      </w:r>
+      <w:r>
+        <w:t xml:space="preserve"> information om ordredato, som er ordrens oprettelsesdato. Den skal samtidig have en leverings- og en afhentningsdato, for at kunne registrere, hvilket tidspunkt en ordre enten skal afhentes eller leveres til kunden. Ordren skal også have en ordretype, idet ordren </w:t>
+      </w:r>
+      <w:r>
+        <w:t>enten</w:t>
+      </w:r>
+      <w:r>
+        <w:t xml:space="preserve"> kan indeholde en ny sten og en tilføjelse. Er ordren en tilføjelse skal den have en afhentningsdato. Er ordretypen derimod en tilføjelse, skal den have en leveringsdato. </w:t>
+      </w:r>
+      <w:r>
+        <w:t xml:space="preserve">Ordren indeholder attributter til information til kirkegård(adresse, række, </w:t>
+      </w:r>
+      <w:proofErr w:type="spellStart"/>
+      <w:r>
+        <w:t>nr</w:t>
+      </w:r>
+      <w:proofErr w:type="spellEnd"/>
+      <w:r>
+        <w:t>, gravtype), hvis ordren er en gravsten.</w:t>
+      </w:r>
+      <w:r>
+        <w:t xml:space="preserve"> </w:t>
+      </w:r>
+      <w:r>
+        <w:t xml:space="preserve">Ordren indeholder en leveringsadresse, men ikke en afhentningsadresse da afhentningsadressen i næsten alle tilfælde vil være en kirkegård. </w:t>
+      </w:r>
+      <w:r>
+        <w:t xml:space="preserve">Ordre er altså en central klasse, </w:t>
+      </w:r>
+      <w:r>
+        <w:t>som</w:t>
+      </w:r>
+      <w:r>
+        <w:t xml:space="preserve"> skal binde en kunde</w:t>
+      </w:r>
+      <w:r>
+        <w:t xml:space="preserve"> og varelinje sammen.</w:t>
+      </w:r>
+      <w:r>
+        <w:t xml:space="preserve"> </w:t>
+      </w:r>
+    </w:p>
+    <w:p>
+      <w:pPr>
+        <w:pStyle w:val="Overskrift4"/>
+        <w:jc w:val="both"/>
+      </w:pPr>
+      <w:r>
+        <w:t>Vare</w:t>
+      </w:r>
+    </w:p>
+    <w:p>
+      <w:pPr>
+        <w:jc w:val="both"/>
+      </w:pPr>
+      <w:r>
+        <w:t>Denne klasse skal registrere alle fysiske vare, der er på lageret, og informationer om denne; navn, højde, bredde, indkøbspris, salgspris, overflade, om varen har en dekoration, varens status og et id til identificering.</w:t>
+      </w:r>
+    </w:p>
+    <w:p>
+      <w:pPr>
+        <w:pStyle w:val="Overskrift4"/>
+        <w:jc w:val="both"/>
+      </w:pPr>
+      <w:r>
+        <w:t>Varetype:</w:t>
+      </w:r>
+    </w:p>
+    <w:p>
+      <w:pPr>
+        <w:jc w:val="both"/>
       </w:pPr>
       <w:r>
         <w:t xml:space="preserve">Varetype </w:t>
       </w:r>
+      <w:r>
+        <w:t xml:space="preserve">skal indeholde et id og et navn. Klassen </w:t>
+      </w:r>
+      <w:r>
+        <w:t xml:space="preserve">har til formål at </w:t>
+      </w:r>
+      <w:r>
+        <w:t>bestemme hvilke type en vare er. En vare med en varetype kan f.eks. være en dekoration med typen o. storm og en stenplade kan have varetypen granitplade.</w:t>
+      </w:r>
     </w:p>
     <w:p>
       <w:pPr>
@@ -72,6 +219,101 @@
       </w:r>
     </w:p>
     <w:p>
+      <w:r>
+        <w:t xml:space="preserve">En varegruppe skal bestemme hvilken varegruppe en vare er tilknyttet. </w:t>
+      </w:r>
+    </w:p>
+    <w:p>
+      <w:pPr>
+        <w:pStyle w:val="Overskrift4"/>
+      </w:pPr>
+      <w:proofErr w:type="spellStart"/>
+      <w:r>
+        <w:t>Tom_linje</w:t>
+      </w:r>
+      <w:proofErr w:type="spellEnd"/>
+      <w:r>
+        <w:t>:</w:t>
+      </w:r>
+    </w:p>
+    <w:p>
+      <w:r>
+        <w:t xml:space="preserve">En </w:t>
+      </w:r>
+      <w:proofErr w:type="spellStart"/>
+      <w:r>
+        <w:t>tomlinje</w:t>
+      </w:r>
+      <w:proofErr w:type="spellEnd"/>
+      <w:r>
+        <w:t xml:space="preserve"> skal indeholde navn, pris og antal. Denne kan bruges til at oprette ydelser som rensning, værkstedstimer eller en vare som ikke er på lageret.</w:t>
+      </w:r>
+    </w:p>
+    <w:p>
+      <w:pPr>
+        <w:pStyle w:val="Overskrift4"/>
+      </w:pPr>
+      <w:r>
+        <w:lastRenderedPageBreak/>
+        <w:t xml:space="preserve">Inskription </w:t>
+      </w:r>
+    </w:p>
+    <w:p>
+      <w:r>
+        <w:t xml:space="preserve">Inskription bruges til at samle </w:t>
+      </w:r>
+      <w:proofErr w:type="spellStart"/>
+      <w:r>
+        <w:t>inskriptionlinjer</w:t>
+      </w:r>
+      <w:proofErr w:type="spellEnd"/>
+      <w:r>
+        <w:t xml:space="preserve">, og bestemme skrifttypen.  </w:t>
+      </w:r>
+    </w:p>
+    <w:p>
+      <w:pPr>
+        <w:pStyle w:val="Overskrift4"/>
+      </w:pPr>
+      <w:proofErr w:type="spellStart"/>
+      <w:r>
+        <w:t>Inskription_linje</w:t>
+      </w:r>
+      <w:proofErr w:type="spellEnd"/>
+      <w:r>
+        <w:t xml:space="preserve"> </w:t>
+      </w:r>
+    </w:p>
+    <w:p>
+      <w:r>
+        <w:t xml:space="preserve">Denne klasse indeholder en inskription, som er teksten på </w:t>
+      </w:r>
+      <w:proofErr w:type="spellStart"/>
+      <w:r>
+        <w:t>inskriptionlinjen</w:t>
+      </w:r>
+      <w:proofErr w:type="spellEnd"/>
+      <w:r>
+        <w:t>. Derudover linjetype som kan være enten ny, gammel eller en plads til en inskription.</w:t>
+      </w:r>
+    </w:p>
+    <w:p>
+      <w:pPr>
+        <w:pStyle w:val="Overskrift4"/>
+      </w:pPr>
+      <w:r>
+        <w:t xml:space="preserve">Tegntype  </w:t>
+      </w:r>
+    </w:p>
+    <w:p>
+      <w:r>
+        <w:t xml:space="preserve">Tegntype skal have et navn, id og en pris per tegn. Den har til formål at </w:t>
+      </w:r>
+      <w:r>
+        <w:t>tilknyttes den samlede Inskription, og dermed bestemme hvilken tegntype inskriptionen har og give den en samlet pris.</w:t>
+      </w:r>
+    </w:p>
+    <w:p>
       <w:pPr>
         <w:pStyle w:val="Overskrift4"/>
       </w:pPr>
@@ -81,49 +323,37 @@
       </w:r>
       <w:proofErr w:type="spellEnd"/>
       <w:r>
-        <w:t xml:space="preserve"> </w:t>
-      </w:r>
-    </w:p>
-    <w:p>
-      <w:pPr>
-        <w:pStyle w:val="Overskrift4"/>
-      </w:pPr>
-      <w:proofErr w:type="spellStart"/>
-      <w:r>
-        <w:t>Tom_linje</w:t>
-      </w:r>
-      <w:proofErr w:type="spellEnd"/>
-      <w:r>
-        <w:t xml:space="preserve"> </w:t>
-      </w:r>
-    </w:p>
-    <w:p>
-      <w:pPr>
-        <w:pStyle w:val="Overskrift4"/>
-      </w:pPr>
-      <w:r>
-        <w:t xml:space="preserve">Inskription </w:t>
-      </w:r>
-    </w:p>
-    <w:p>
-      <w:pPr>
-        <w:pStyle w:val="Overskrift4"/>
-      </w:pPr>
-      <w:proofErr w:type="spellStart"/>
-      <w:r>
-        <w:t>Inskription_linje</w:t>
-      </w:r>
-      <w:proofErr w:type="spellEnd"/>
-      <w:r>
-        <w:t xml:space="preserve"> </w:t>
-      </w:r>
-    </w:p>
-    <w:p>
-      <w:pPr>
-        <w:pStyle w:val="Overskrift4"/>
-      </w:pPr>
-      <w:r>
-        <w:t xml:space="preserve">Tegntype  </w:t>
+        <w:t>:</w:t>
+      </w:r>
+    </w:p>
+    <w:p>
+      <w:r>
+        <w:t xml:space="preserve">En varelinje </w:t>
+      </w:r>
+      <w:r>
+        <w:t xml:space="preserve">indeholder et </w:t>
+      </w:r>
+      <w:proofErr w:type="spellStart"/>
+      <w:r>
+        <w:t>linje_nr</w:t>
+      </w:r>
+      <w:proofErr w:type="spellEnd"/>
+      <w:r>
+        <w:t xml:space="preserve"> og har til formål at tilknytte en Inskription, en vare eller en </w:t>
+      </w:r>
+      <w:proofErr w:type="spellStart"/>
+      <w:r>
+        <w:t>tomlinje</w:t>
+      </w:r>
+      <w:proofErr w:type="spellEnd"/>
+      <w:r>
+        <w:t xml:space="preserve"> til </w:t>
+      </w:r>
+      <w:r>
+        <w:t xml:space="preserve">en </w:t>
+      </w:r>
+      <w:r>
+        <w:t xml:space="preserve">ordre. </w:t>
       </w:r>
     </w:p>
     <w:p>
@@ -134,6 +364,7 @@
         <w:t xml:space="preserve">Faktura </w:t>
       </w:r>
     </w:p>
+    <w:p/>
     <w:p>
       <w:pPr>
         <w:pStyle w:val="Overskrift4"/>
@@ -142,22 +373,7 @@
         <w:t xml:space="preserve">Faktureringsadresse </w:t>
       </w:r>
     </w:p>
-    <w:p>
-      <w:pPr>
-        <w:pStyle w:val="Overskrift4"/>
-      </w:pPr>
-      <w:r>
-        <w:t xml:space="preserve">Samarbejdspartner </w:t>
-      </w:r>
-    </w:p>
-    <w:p>
-      <w:pPr>
-        <w:pStyle w:val="Overskrift4"/>
-      </w:pPr>
-      <w:r>
-        <w:t xml:space="preserve">Kirkegård </w:t>
-      </w:r>
-    </w:p>
+    <w:p/>
     <w:p>
       <w:pPr>
         <w:pStyle w:val="Overskrift4"/>
@@ -236,6 +452,7 @@
         <w:pStyle w:val="Overskrift4"/>
       </w:pPr>
       <w:r>
+        <w:lastRenderedPageBreak/>
         <w:t>Kunde, samarbejdspartner, kirkegård</w:t>
       </w:r>
       <w:r>
@@ -686,122 +903,122 @@
         <w:rPr>
           <w:lang w:eastAsia="da-DK"/>
         </w:rPr>
+        <w:t xml:space="preserve"> </w:t>
+      </w:r>
+      <w:r>
+        <w:rPr>
+          <w:lang w:eastAsia="da-DK"/>
+        </w:rPr>
+        <w:t>Inskription indgår i ordre:</w:t>
+      </w:r>
+    </w:p>
+    <w:p>
+      <w:pPr>
+        <w:rPr>
+          <w:lang w:eastAsia="da-DK"/>
+        </w:rPr>
+      </w:pPr>
+      <w:r>
+        <w:rPr>
+          <w:lang w:eastAsia="da-DK"/>
+        </w:rPr>
+        <w:t>Denne hændelse er tilknyttet "Inskription", "ordre" samt "</w:t>
+      </w:r>
+      <w:proofErr w:type="spellStart"/>
+      <w:r>
+        <w:rPr>
+          <w:lang w:eastAsia="da-DK"/>
+        </w:rPr>
+        <w:t>vare_linje</w:t>
+      </w:r>
+      <w:proofErr w:type="spellEnd"/>
+      <w:r>
+        <w:rPr>
+          <w:lang w:eastAsia="da-DK"/>
+        </w:rPr>
+        <w:t>". Idet et vare objekt indgår i en ordre, kan dette være den første hændelse der involverer en "</w:t>
+      </w:r>
+      <w:proofErr w:type="spellStart"/>
+      <w:r>
+        <w:rPr>
+          <w:lang w:eastAsia="da-DK"/>
+        </w:rPr>
+        <w:t>vare_linje</w:t>
+      </w:r>
+      <w:proofErr w:type="spellEnd"/>
+      <w:r>
+        <w:rPr>
+          <w:lang w:eastAsia="da-DK"/>
+        </w:rPr>
+        <w:t>".</w:t>
+      </w:r>
+    </w:p>
+    <w:p>
+      <w:pPr>
+        <w:pStyle w:val="Overskrift4"/>
+        <w:rPr>
+          <w:lang w:eastAsia="da-DK"/>
+        </w:rPr>
+      </w:pPr>
+      <w:r>
+        <w:rPr>
+          <w:lang w:eastAsia="da-DK"/>
+        </w:rPr>
+        <w:t>Vare slettes:</w:t>
+      </w:r>
+    </w:p>
+    <w:p>
+      <w:pPr>
+        <w:rPr>
+          <w:lang w:eastAsia="da-DK"/>
+        </w:rPr>
+      </w:pPr>
+      <w:r>
+        <w:rPr>
+          <w:lang w:eastAsia="da-DK"/>
+        </w:rPr>
+        <w:t>En vare fjernes først fra systemet idet den fjernes manuelt, og hændelsen medtages derfor.</w:t>
+      </w:r>
+    </w:p>
+    <w:p>
+      <w:pPr>
+        <w:pStyle w:val="Overskrift4"/>
+        <w:rPr>
+          <w:lang w:eastAsia="da-DK"/>
+        </w:rPr>
+      </w:pPr>
+      <w:r>
+        <w:rPr>
+          <w:lang w:eastAsia="da-DK"/>
+        </w:rPr>
+        <w:t>Faktura annulleres</w:t>
+      </w:r>
+    </w:p>
+    <w:p>
+      <w:pPr>
+        <w:rPr>
+          <w:lang w:eastAsia="da-DK"/>
+        </w:rPr>
+      </w:pPr>
+      <w:r>
+        <w:rPr>
+          <w:lang w:eastAsia="da-DK"/>
+        </w:rPr>
+        <w:t xml:space="preserve">Hændelses kan indtræffe, hvis </w:t>
+      </w:r>
+    </w:p>
+    <w:p>
+      <w:pPr>
+        <w:pStyle w:val="Overskrift4"/>
+        <w:rPr>
+          <w:lang w:eastAsia="da-DK"/>
+        </w:rPr>
+      </w:pPr>
+      <w:r>
+        <w:rPr>
+          <w:lang w:eastAsia="da-DK"/>
+        </w:rPr>
         <w:lastRenderedPageBreak/>
-        <w:t xml:space="preserve"> </w:t>
-      </w:r>
-      <w:r>
-        <w:rPr>
-          <w:lang w:eastAsia="da-DK"/>
-        </w:rPr>
-        <w:t>Inskription indgår i ordre:</w:t>
-      </w:r>
-    </w:p>
-    <w:p>
-      <w:pPr>
-        <w:rPr>
-          <w:lang w:eastAsia="da-DK"/>
-        </w:rPr>
-      </w:pPr>
-      <w:r>
-        <w:rPr>
-          <w:lang w:eastAsia="da-DK"/>
-        </w:rPr>
-        <w:t>Denne hændelse er tilknyttet "Inskription", "ordre" samt "</w:t>
-      </w:r>
-      <w:proofErr w:type="spellStart"/>
-      <w:r>
-        <w:rPr>
-          <w:lang w:eastAsia="da-DK"/>
-        </w:rPr>
-        <w:t>vare_linje</w:t>
-      </w:r>
-      <w:proofErr w:type="spellEnd"/>
-      <w:r>
-        <w:rPr>
-          <w:lang w:eastAsia="da-DK"/>
-        </w:rPr>
-        <w:t>". Idet et vare objekt indgår i en ordre, kan dette være den første hændelse der involverer en "</w:t>
-      </w:r>
-      <w:proofErr w:type="spellStart"/>
-      <w:r>
-        <w:rPr>
-          <w:lang w:eastAsia="da-DK"/>
-        </w:rPr>
-        <w:t>vare_linje</w:t>
-      </w:r>
-      <w:proofErr w:type="spellEnd"/>
-      <w:r>
-        <w:rPr>
-          <w:lang w:eastAsia="da-DK"/>
-        </w:rPr>
-        <w:t>".</w:t>
-      </w:r>
-    </w:p>
-    <w:p>
-      <w:pPr>
-        <w:pStyle w:val="Overskrift4"/>
-        <w:rPr>
-          <w:lang w:eastAsia="da-DK"/>
-        </w:rPr>
-      </w:pPr>
-      <w:r>
-        <w:rPr>
-          <w:lang w:eastAsia="da-DK"/>
-        </w:rPr>
-        <w:t>Vare slettes:</w:t>
-      </w:r>
-    </w:p>
-    <w:p>
-      <w:pPr>
-        <w:rPr>
-          <w:lang w:eastAsia="da-DK"/>
-        </w:rPr>
-      </w:pPr>
-      <w:r>
-        <w:rPr>
-          <w:lang w:eastAsia="da-DK"/>
-        </w:rPr>
-        <w:t>En vare fjernes først fra systemet idet den fjernes manuelt, og hændelsen medtages derfor.</w:t>
-      </w:r>
-    </w:p>
-    <w:p>
-      <w:pPr>
-        <w:pStyle w:val="Overskrift4"/>
-        <w:rPr>
-          <w:lang w:eastAsia="da-DK"/>
-        </w:rPr>
-      </w:pPr>
-      <w:r>
-        <w:rPr>
-          <w:lang w:eastAsia="da-DK"/>
-        </w:rPr>
-        <w:t>Faktura annulleres</w:t>
-      </w:r>
-    </w:p>
-    <w:p>
-      <w:pPr>
-        <w:rPr>
-          <w:lang w:eastAsia="da-DK"/>
-        </w:rPr>
-      </w:pPr>
-      <w:r>
-        <w:rPr>
-          <w:lang w:eastAsia="da-DK"/>
-        </w:rPr>
-        <w:t xml:space="preserve">Hændelses kan indtræffe, hvis </w:t>
-      </w:r>
-    </w:p>
-    <w:p>
-      <w:pPr>
-        <w:pStyle w:val="Overskrift4"/>
-        <w:rPr>
-          <w:lang w:eastAsia="da-DK"/>
-        </w:rPr>
-      </w:pPr>
-      <w:r>
-        <w:rPr>
-          <w:lang w:eastAsia="da-DK"/>
-        </w:rPr>
         <w:t>Faktura betalt</w:t>
       </w:r>
     </w:p>
@@ -1005,6 +1222,48 @@
           <w:color w:val="000000"/>
           <w:sz w:val="22"/>
           <w:szCs w:val="22"/>
+          <w:lang w:eastAsia="da-DK"/>
+        </w:rPr>
+      </w:pPr>
+    </w:p>
+    <w:p>
+      <w:pPr>
+        <w:rPr>
+          <w:lang w:eastAsia="da-DK"/>
+        </w:rPr>
+      </w:pPr>
+    </w:p>
+    <w:p>
+      <w:pPr>
+        <w:rPr>
+          <w:lang w:eastAsia="da-DK"/>
+        </w:rPr>
+      </w:pPr>
+    </w:p>
+    <w:p>
+      <w:pPr>
+        <w:rPr>
+          <w:lang w:eastAsia="da-DK"/>
+        </w:rPr>
+      </w:pPr>
+    </w:p>
+    <w:p>
+      <w:pPr>
+        <w:rPr>
+          <w:lang w:eastAsia="da-DK"/>
+        </w:rPr>
+      </w:pPr>
+    </w:p>
+    <w:p>
+      <w:pPr>
+        <w:rPr>
+          <w:lang w:eastAsia="da-DK"/>
+        </w:rPr>
+      </w:pPr>
+    </w:p>
+    <w:p>
+      <w:pPr>
+        <w:rPr>
           <w:lang w:eastAsia="da-DK"/>
         </w:rPr>
       </w:pPr>
@@ -1130,7 +1389,7 @@
                     </pic:cNvPicPr>
                   </pic:nvPicPr>
                   <pic:blipFill>
-                    <a:blip r:embed="rId4" cstate="print"/>
+                    <a:blip r:embed="rId6" cstate="print"/>
                     <a:srcRect/>
                     <a:stretch>
                       <a:fillRect/>
@@ -1181,33 +1440,13 @@
       </w:pPr>
     </w:p>
     <w:p/>
-    <w:p/>
+    <w:p>
+      <w:bookmarkStart w:id="3" w:name="_Toc357875457"/>
+    </w:p>
     <w:p>
       <w:pPr>
         <w:pStyle w:val="Overskrift3"/>
       </w:pPr>
-      <w:bookmarkStart w:id="3" w:name="_Toc357875457"/>
-    </w:p>
-    <w:p/>
-    <w:p/>
-    <w:p>
-      <w:pPr>
-        <w:pStyle w:val="Overskrift3"/>
-        <w:rPr>
-          <w:rFonts w:asciiTheme="minorHAnsi" w:eastAsiaTheme="minorHAnsi" w:hAnsiTheme="minorHAnsi" w:cstheme="minorBidi"/>
-          <w:b w:val="0"/>
-          <w:bCs w:val="0"/>
-          <w:color w:val="auto"/>
-        </w:rPr>
-      </w:pPr>
-    </w:p>
-    <w:p/>
-    <w:p/>
-    <w:p/>
-    <w:p>
-      <w:pPr>
-        <w:pStyle w:val="Overskrift3"/>
-      </w:pPr>
       <w:r>
         <w:t>Vare</w:t>
       </w:r>
@@ -1237,22 +1476,22 @@
         <w:jc w:val="both"/>
       </w:pPr>
       <w:r>
+        <w:t xml:space="preserve">I </w:t>
+      </w:r>
+      <w:r>
+        <w:t>tilstanden "på lager"</w:t>
+      </w:r>
+      <w:r>
+        <w:t xml:space="preserve"> kan hændelserne "vare indgår i ordre" og "vare fjernes manuelt fra lager" indtræffe. Dette beskrives ved en selektion. Bliver varen fjernet fra lageret, vil den føres til sluttilstanden. Indgår varen derimod i en ordre, vil den ændre tilstand til "reserveret", og der sikres dermed, at der ikke kan opstå  dobbeltsalg af varen. </w:t>
+      </w:r>
+    </w:p>
+    <w:p>
+      <w:r>
+        <w:rPr>
+          <w:noProof/>
+          <w:lang w:eastAsia="da-DK"/>
+        </w:rPr>
         <w:lastRenderedPageBreak/>
-        <w:t xml:space="preserve">I </w:t>
-      </w:r>
-      <w:r>
-        <w:t>tilstanden "på lager"</w:t>
-      </w:r>
-      <w:r>
-        <w:t xml:space="preserve"> kan hændelserne "vare indgår i ordre" og "vare fjernes manuelt fra lager" indtræffe. Dette beskrives ved en selektion. Bliver varen fjernet fra lageret, vil den føres til sluttilstanden. Indgår varen derimod i en ordre, vil den ændre tilstand til "reserveret", og der sikres dermed, at der ikke kan opstå  dobbeltsalg af varen. </w:t>
-      </w:r>
-    </w:p>
-    <w:p>
-      <w:r>
-        <w:rPr>
-          <w:noProof/>
-          <w:lang w:eastAsia="da-DK"/>
-        </w:rPr>
         <w:drawing>
           <wp:anchor distT="0" distB="0" distL="114300" distR="114300" simplePos="0" relativeHeight="251662336" behindDoc="1" locked="0" layoutInCell="1" allowOverlap="1">
             <wp:simplePos x="0" y="0"/>
@@ -1287,7 +1526,7 @@
                     </pic:cNvPicPr>
                   </pic:nvPicPr>
                   <pic:blipFill>
-                    <a:blip r:embed="rId5" cstate="print"/>
+                    <a:blip r:embed="rId7" cstate="print"/>
                     <a:srcRect/>
                     <a:stretch>
                       <a:fillRect/>
@@ -1343,7 +1582,7 @@
       </w:r>
       <w:proofErr w:type="spellEnd"/>
       <w:r>
-        <w:t xml:space="preserve"> Stenhuggeri producerer varer efter bestilling, kan virksomheden også beskrives som værende en produktionsvirksomhed. Bestiller en kunde et produkt som ikke findes på lageret, vil dette produceres af de stenplader der eksisterer på varelageret.  I et sådan tilfælde sker der altså en forarbejdning af varen, idet en stenplade kan beskrives som værende en råvarer, som bearbejdes til en færdigvare. Under udviklingen af beskrivelsen af et ordre samt et vare objekts adfærd, blev det derfor overvejet om systemet skulle udvides med til at kunne håndtere dette. Eftersom </w:t>
+        <w:t xml:space="preserve"> Stenhuggeri producerer varer efter bestilling, kan virksomheden også beskrives som værende en produktionsvirksomhed. Bestiller en kunde et produkt som ikke findes på lageret, vil dette produceres af de stenplader der eksisterer på varelageret.  I et sådan tilfælde sker der altså en forarbejdning af varen, idet en stenplade kan beskrives som værende en råvarer, som bearbejdes til en færdigvare. Eftersom </w:t>
       </w:r>
       <w:proofErr w:type="spellStart"/>
       <w:r>
@@ -1351,20 +1590,30 @@
       </w:r>
       <w:proofErr w:type="spellEnd"/>
       <w:r>
-        <w:t xml:space="preserve"> Stenhuggeri er en lille virksomhed, med kun en ansat som både opretter ordre samt producerer varerne blev det vurderet at dette ikke var nødvendigt. I stedet fjernes varen manuelt fra lageret, hvis der modtages en ordre på en </w:t>
-      </w:r>
+        <w:t xml:space="preserve"> Stenhuggeri er en lille virksomhed, med kun en ansat som både opretter ordre samt producerer varerne </w:t>
+      </w:r>
+      <w:r>
+        <w:t>er det derfor ikke</w:t>
+      </w:r>
+      <w:r>
+        <w:t xml:space="preserve"> </w:t>
+      </w:r>
+      <w:r>
+        <w:t>en nødvendigt funktion i systemet. I</w:t>
+      </w:r>
+      <w:r>
+        <w:t xml:space="preserve"> stedet fjernes varen manuelt fra lageret, hvis der modtages en ordre på en sten som skal produceres. Den valgte stenplade vil da skulle fjernes fra lageret og derefter tilføjes som en ny vare, med de nye mål og priser på det overskydende som ikke anvendes til produktion. </w:t>
+      </w:r>
+    </w:p>
+    <w:p/>
+    <w:p/>
+    <w:p>
+      <w:pPr>
+        <w:pStyle w:val="Overskrift3"/>
+      </w:pPr>
+      <w:bookmarkStart w:id="4" w:name="_Toc357875458"/>
       <w:r>
         <w:lastRenderedPageBreak/>
-        <w:t xml:space="preserve">sten som skal produceres. Den valgte stenplade vil da skulle fjernes fra lageret og derefter tilføjes som en ny vare, med de nye mål og priser på det overskydende som ikke anvendes til produktion. </w:t>
-      </w:r>
-    </w:p>
-    <w:p/>
-    <w:p>
-      <w:pPr>
-        <w:pStyle w:val="Overskrift3"/>
-      </w:pPr>
-      <w:bookmarkStart w:id="4" w:name="_Toc357875458"/>
-      <w:r>
         <w:t>Faktura</w:t>
       </w:r>
       <w:bookmarkEnd w:id="4"/>
@@ -1412,7 +1661,7 @@
                     </pic:cNvPicPr>
                   </pic:nvPicPr>
                   <pic:blipFill>
-                    <a:blip r:embed="rId6" cstate="print"/>
+                    <a:blip r:embed="rId8" cstate="print"/>
                     <a:srcRect/>
                     <a:stretch>
                       <a:fillRect/>
@@ -1475,6 +1724,56 @@
     </w:sectPr>
   </w:body>
 </w:document>
+</file>
+
+<file path=word/endnotes.xml><?xml version="1.0" encoding="utf-8"?>
+<w:endnotes xmlns:ve="http://schemas.openxmlformats.org/markup-compatibility/2006" xmlns:o="urn:schemas-microsoft-com:office:office" xmlns:r="http://schemas.openxmlformats.org/officeDocument/2006/relationships" xmlns:m="http://schemas.openxmlformats.org/officeDocument/2006/math" xmlns:v="urn:schemas-microsoft-com:vml" xmlns:wp="http://schemas.openxmlformats.org/drawingml/2006/wordprocessingDrawing" xmlns:w10="urn:schemas-microsoft-com:office:word" xmlns:w="http://schemas.openxmlformats.org/wordprocessingml/2006/main" xmlns:wne="http://schemas.microsoft.com/office/word/2006/wordml">
+  <w:endnote w:type="separator" w:id="-1">
+    <w:p>
+      <w:pPr>
+        <w:spacing w:after="0" w:line="240" w:lineRule="auto"/>
+      </w:pPr>
+      <w:r>
+        <w:separator/>
+      </w:r>
+    </w:p>
+  </w:endnote>
+  <w:endnote w:type="continuationSeparator" w:id="0">
+    <w:p>
+      <w:pPr>
+        <w:spacing w:after="0" w:line="240" w:lineRule="auto"/>
+      </w:pPr>
+      <w:r>
+        <w:continuationSeparator/>
+      </w:r>
+    </w:p>
+  </w:endnote>
+</w:endnotes>
+</file>
+
+<file path=word/footnotes.xml><?xml version="1.0" encoding="utf-8"?>
+<w:footnotes xmlns:ve="http://schemas.openxmlformats.org/markup-compatibility/2006" xmlns:o="urn:schemas-microsoft-com:office:office" xmlns:r="http://schemas.openxmlformats.org/officeDocument/2006/relationships" xmlns:m="http://schemas.openxmlformats.org/officeDocument/2006/math" xmlns:v="urn:schemas-microsoft-com:vml" xmlns:wp="http://schemas.openxmlformats.org/drawingml/2006/wordprocessingDrawing" xmlns:w10="urn:schemas-microsoft-com:office:word" xmlns:w="http://schemas.openxmlformats.org/wordprocessingml/2006/main" xmlns:wne="http://schemas.microsoft.com/office/word/2006/wordml">
+  <w:footnote w:type="separator" w:id="-1">
+    <w:p>
+      <w:pPr>
+        <w:spacing w:after="0" w:line="240" w:lineRule="auto"/>
+      </w:pPr>
+      <w:r>
+        <w:separator/>
+      </w:r>
+    </w:p>
+  </w:footnote>
+  <w:footnote w:type="continuationSeparator" w:id="0">
+    <w:p>
+      <w:pPr>
+        <w:spacing w:after="0" w:line="240" w:lineRule="auto"/>
+      </w:pPr>
+      <w:r>
+        <w:continuationSeparator/>
+      </w:r>
+    </w:p>
+  </w:footnote>
+</w:footnotes>
 </file>
 
 <file path=word/styles.xml><?xml version="1.0" encoding="utf-8"?>
@@ -1809,6 +2108,54 @@
       <w:szCs w:val="16"/>
     </w:rPr>
   </w:style>
+  <w:style w:type="paragraph" w:styleId="Sidehoved">
+    <w:name w:val="header"/>
+    <w:basedOn w:val="Normal"/>
+    <w:link w:val="SidehovedTegn"/>
+    <w:uiPriority w:val="99"/>
+    <w:semiHidden/>
+    <w:unhideWhenUsed/>
+    <w:rsid w:val="008545BB"/>
+    <w:pPr>
+      <w:tabs>
+        <w:tab w:val="center" w:pos="4819"/>
+        <w:tab w:val="right" w:pos="9638"/>
+      </w:tabs>
+      <w:spacing w:after="0" w:line="240" w:lineRule="auto"/>
+    </w:pPr>
+  </w:style>
+  <w:style w:type="character" w:customStyle="1" w:styleId="SidehovedTegn">
+    <w:name w:val="Sidehoved Tegn"/>
+    <w:basedOn w:val="Standardskrifttypeiafsnit"/>
+    <w:link w:val="Sidehoved"/>
+    <w:uiPriority w:val="99"/>
+    <w:semiHidden/>
+    <w:rsid w:val="008545BB"/>
+  </w:style>
+  <w:style w:type="paragraph" w:styleId="Sidefod">
+    <w:name w:val="footer"/>
+    <w:basedOn w:val="Normal"/>
+    <w:link w:val="SidefodTegn"/>
+    <w:uiPriority w:val="99"/>
+    <w:semiHidden/>
+    <w:unhideWhenUsed/>
+    <w:rsid w:val="008545BB"/>
+    <w:pPr>
+      <w:tabs>
+        <w:tab w:val="center" w:pos="4819"/>
+        <w:tab w:val="right" w:pos="9638"/>
+      </w:tabs>
+      <w:spacing w:after="0" w:line="240" w:lineRule="auto"/>
+    </w:pPr>
+  </w:style>
+  <w:style w:type="character" w:customStyle="1" w:styleId="SidefodTegn">
+    <w:name w:val="Sidefod Tegn"/>
+    <w:basedOn w:val="Standardskrifttypeiafsnit"/>
+    <w:link w:val="Sidefod"/>
+    <w:uiPriority w:val="99"/>
+    <w:semiHidden/>
+    <w:rsid w:val="008545BB"/>
+  </w:style>
 </w:styles>
 </file>
 

</xml_diff>